<commit_message>
fruitlessly trying to merge png via R
</commit_message>
<xml_diff>
--- a/figs/supp figures.docx
+++ b/figs/supp figures.docx
@@ -1651,16 +1651,7 @@
           <w:szCs w:val="21"/>
           <w:lang w:val="en-US"/>
         </w:rPr>
-        <w:t xml:space="preserve"> Effect size (beta)</w:t>
-      </w:r>
-      <w:r>
-        <w:rPr>
-          <w:rFonts w:ascii="Times New Roman" w:hAnsi="Times New Roman" w:cs="Times New Roman"/>
-          <w:sz w:val="21"/>
-          <w:szCs w:val="21"/>
-          <w:lang w:val="en-US"/>
-        </w:rPr>
-        <w:t xml:space="preserve"> of leave-one-out (LOO) approach for heterogeneity analysis of one-sample Mendelian randomization (OSMR) using the inverse-variance weighted (IVW) method. LOO omits instrumental single-nucleotide polymorphisms (SNPs) one by one to explore whether the MR estimates were disproportionately influenced by certain SNPs. GWAS: genome-wide association study; COJO: conditional and joint association analysis</w:t>
+        <w:t xml:space="preserve"> Effect size (beta) of leave-one-out (LOO) approach for heterogeneity analysis of one-sample Mendelian randomization (OSMR) using the inverse-variance weighted (IVW) method. LOO omits instrumental single-nucleotide polymorphisms (SNPs) one by one to explore whether the MR estimates were disproportionately influenced by certain SNPs. GWAS: genome-wide association study; COJO: conditional and joint association analysis</w:t>
       </w:r>
       <w:r>
         <w:rPr>
@@ -1696,25 +1687,7 @@
           <w:szCs w:val="21"/>
           <w:lang w:val="en-US"/>
         </w:rPr>
-        <w:t xml:space="preserve">. * SAIGE was only applied in the </w:t>
-      </w:r>
-      <w:r>
-        <w:rPr>
-          <w:rFonts w:ascii="Times New Roman" w:hAnsi="Times New Roman" w:cs="Times New Roman"/>
-          <w:sz w:val="21"/>
-          <w:szCs w:val="21"/>
-          <w:lang w:val="en-US"/>
-        </w:rPr>
-        <w:t xml:space="preserve">IBS to DEP, DEP to IBS, IBS to DED, and DED to IBS groups </w:t>
-      </w:r>
-      <w:r>
-        <w:rPr>
-          <w:rFonts w:ascii="Times New Roman" w:hAnsi="Times New Roman" w:cs="Times New Roman"/>
-          <w:sz w:val="21"/>
-          <w:szCs w:val="21"/>
-          <w:lang w:val="en-US"/>
-        </w:rPr>
-        <w:t>due to the low case‒control ratio.</w:t>
+        <w:t>. * SAIGE was only applied in the IBS to DEP, DEP to IBS, IBS to DED, and DED to IBS groups due to the low case‒control ratio.</w:t>
       </w:r>
       <w:r>
         <w:rPr>
@@ -1732,12 +1705,73 @@
       <w:r>
         <w:rPr>
           <w:noProof/>
+          <w:lang w:val="en-US"/>
         </w:rPr>
         <w:lastRenderedPageBreak/>
+        <w:drawing>
+          <wp:anchor distT="0" distB="0" distL="114300" distR="114300" simplePos="0" relativeHeight="251679744" behindDoc="1" locked="0" layoutInCell="1" allowOverlap="1" wp14:anchorId="59B7068A" wp14:editId="0F8C1E5F">
+            <wp:simplePos x="0" y="0"/>
+            <wp:positionH relativeFrom="column">
+              <wp:posOffset>414655</wp:posOffset>
+            </wp:positionH>
+            <wp:positionV relativeFrom="paragraph">
+              <wp:posOffset>321945</wp:posOffset>
+            </wp:positionV>
+            <wp:extent cx="7230110" cy="4820285"/>
+            <wp:effectExtent l="0" t="0" r="0" b="5715"/>
+            <wp:wrapTopAndBottom/>
+            <wp:docPr id="769270003" name="Picture 2" descr="A screenshot of a graph&#10;&#10;Description automatically generated"/>
+            <wp:cNvGraphicFramePr>
+              <a:graphicFrameLocks xmlns:a="http://schemas.openxmlformats.org/drawingml/2006/main" noChangeAspect="1"/>
+            </wp:cNvGraphicFramePr>
+            <a:graphic xmlns:a="http://schemas.openxmlformats.org/drawingml/2006/main">
+              <a:graphicData uri="http://schemas.openxmlformats.org/drawingml/2006/picture">
+                <pic:pic xmlns:pic="http://schemas.openxmlformats.org/drawingml/2006/picture">
+                  <pic:nvPicPr>
+                    <pic:cNvPr id="769270003" name="Picture 2" descr="A screenshot of a graph&#10;&#10;Description automatically generated"/>
+                    <pic:cNvPicPr/>
+                  </pic:nvPicPr>
+                  <pic:blipFill>
+                    <a:blip r:embed="rId7" cstate="print">
+                      <a:extLst>
+                        <a:ext uri="{28A0092B-C50C-407E-A947-70E740481C1C}">
+                          <a14:useLocalDpi xmlns:a14="http://schemas.microsoft.com/office/drawing/2010/main" val="0"/>
+                        </a:ext>
+                      </a:extLst>
+                    </a:blip>
+                    <a:stretch>
+                      <a:fillRect/>
+                    </a:stretch>
+                  </pic:blipFill>
+                  <pic:spPr>
+                    <a:xfrm>
+                      <a:off x="0" y="0"/>
+                      <a:ext cx="7230110" cy="4820285"/>
+                    </a:xfrm>
+                    <a:prstGeom prst="rect">
+                      <a:avLst/>
+                    </a:prstGeom>
+                  </pic:spPr>
+                </pic:pic>
+              </a:graphicData>
+            </a:graphic>
+            <wp14:sizeRelH relativeFrom="page">
+              <wp14:pctWidth>0</wp14:pctWidth>
+            </wp14:sizeRelH>
+            <wp14:sizeRelV relativeFrom="page">
+              <wp14:pctHeight>0</wp14:pctHeight>
+            </wp14:sizeRelV>
+          </wp:anchor>
+        </w:drawing>
+      </w:r>
+      <w:r>
+        <w:rPr>
+          <w:noProof/>
+        </w:rPr>
         <mc:AlternateContent>
           <mc:Choice Requires="wps">
             <w:drawing>
-              <wp:anchor distT="0" distB="0" distL="114300" distR="114300" simplePos="0" relativeHeight="251681792" behindDoc="0" locked="0" layoutInCell="1" allowOverlap="1" wp14:anchorId="1732DC35" wp14:editId="59202F57">
+              <wp:anchor distT="0" distB="0" distL="114300" distR="114300" simplePos="0" relativeHeight="251681792" behindDoc="0" locked="0" layoutInCell="1" allowOverlap="1" wp14:anchorId="1732DC35" wp14:editId="167ED3C3">
                 <wp:simplePos x="0" y="0"/>
                 <wp:positionH relativeFrom="column">
                   <wp:posOffset>534035</wp:posOffset>
@@ -1833,7 +1867,11 @@
           </mc:Choice>
           <mc:Fallback>
             <w:pict>
-              <v:shape w14:anchorId="1732DC35" id="_x0000_s1036" type="#_x0000_t202" style="position:absolute;margin-left:42.05pt;margin-top:.1pt;width:94.2pt;height:21.6pt;z-index:251681792;visibility:visible;mso-wrap-style:square;mso-width-percent:0;mso-height-percent:0;mso-wrap-distance-left:9pt;mso-wrap-distance-top:0;mso-wrap-distance-right:9pt;mso-wrap-distance-bottom:0;mso-position-horizontal:absolute;mso-position-horizontal-relative:text;mso-position-vertical:absolute;mso-position-vertical-relative:text;mso-width-percent:0;mso-height-percent:0;mso-width-relative:margin;mso-height-relative:margin;v-text-anchor:top" o:gfxdata="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" fillcolor="white [3201]" strokecolor="black [3213]" strokeweight="1pt">
+              <v:shapetype w14:anchorId="1732DC35" id="_x0000_t202" coordsize="21600,21600" o:spt="202" path="m,l,21600r21600,l21600,xe">
+                <v:stroke joinstyle="miter"/>
+                <v:path gradientshapeok="t" o:connecttype="rect"/>
+              </v:shapetype>
+              <v:shape id="_x0000_s1036" type="#_x0000_t202" style="position:absolute;margin-left:42.05pt;margin-top:.1pt;width:94.2pt;height:21.6pt;z-index:251681792;visibility:visible;mso-wrap-style:square;mso-width-percent:0;mso-height-percent:0;mso-wrap-distance-left:9pt;mso-wrap-distance-top:0;mso-wrap-distance-right:9pt;mso-wrap-distance-bottom:0;mso-position-horizontal:absolute;mso-position-horizontal-relative:text;mso-position-vertical:absolute;mso-position-vertical-relative:text;mso-width-percent:0;mso-height-percent:0;mso-width-relative:margin;mso-height-relative:margin;v-text-anchor:top" o:gfxdata="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" fillcolor="white [3201]" strokecolor="black [3213]" strokeweight="1pt">
                 <v:textbox>
                   <w:txbxContent>
                     <w:p>
@@ -3264,6 +3302,9 @@
     <w:p>
       <w:pPr>
         <w:rPr>
+          <w:rFonts w:ascii="Times New Roman" w:hAnsi="Times New Roman" w:cs="Times New Roman"/>
+          <w:sz w:val="21"/>
+          <w:szCs w:val="21"/>
           <w:lang w:val="en-US"/>
         </w:rPr>
       </w:pPr>
@@ -3343,65 +3384,30 @@
       </w:r>
       <w:r>
         <w:rPr>
-          <w:noProof/>
+          <w:rFonts w:ascii="Times New Roman" w:hAnsi="Times New Roman" w:cs="Times New Roman"/>
+          <w:sz w:val="21"/>
+          <w:szCs w:val="21"/>
           <w:lang w:val="en-US"/>
         </w:rPr>
-        <w:drawing>
-          <wp:anchor distT="0" distB="0" distL="114300" distR="114300" simplePos="0" relativeHeight="251679744" behindDoc="1" locked="0" layoutInCell="1" allowOverlap="1" wp14:anchorId="59B7068A" wp14:editId="221E2492">
-            <wp:simplePos x="0" y="0"/>
-            <wp:positionH relativeFrom="column">
-              <wp:posOffset>414655</wp:posOffset>
-            </wp:positionH>
-            <wp:positionV relativeFrom="paragraph">
-              <wp:posOffset>127000</wp:posOffset>
-            </wp:positionV>
-            <wp:extent cx="7230110" cy="4820285"/>
-            <wp:effectExtent l="0" t="0" r="0" b="5715"/>
-            <wp:wrapTopAndBottom/>
-            <wp:docPr id="769270003" name="Picture 2" descr="A screenshot of a graph&#10;&#10;Description automatically generated"/>
-            <wp:cNvGraphicFramePr>
-              <a:graphicFrameLocks xmlns:a="http://schemas.openxmlformats.org/drawingml/2006/main" noChangeAspect="1"/>
-            </wp:cNvGraphicFramePr>
-            <a:graphic xmlns:a="http://schemas.openxmlformats.org/drawingml/2006/main">
-              <a:graphicData uri="http://schemas.openxmlformats.org/drawingml/2006/picture">
-                <pic:pic xmlns:pic="http://schemas.openxmlformats.org/drawingml/2006/picture">
-                  <pic:nvPicPr>
-                    <pic:cNvPr id="769270003" name="Picture 2" descr="A screenshot of a graph&#10;&#10;Description automatically generated"/>
-                    <pic:cNvPicPr/>
-                  </pic:nvPicPr>
-                  <pic:blipFill>
-                    <a:blip r:embed="rId7" cstate="print">
-                      <a:extLst>
-                        <a:ext uri="{28A0092B-C50C-407E-A947-70E740481C1C}">
-                          <a14:useLocalDpi xmlns:a14="http://schemas.microsoft.com/office/drawing/2010/main" val="0"/>
-                        </a:ext>
-                      </a:extLst>
-                    </a:blip>
-                    <a:stretch>
-                      <a:fillRect/>
-                    </a:stretch>
-                  </pic:blipFill>
-                  <pic:spPr>
-                    <a:xfrm>
-                      <a:off x="0" y="0"/>
-                      <a:ext cx="7230110" cy="4820285"/>
-                    </a:xfrm>
-                    <a:prstGeom prst="rect">
-                      <a:avLst/>
-                    </a:prstGeom>
-                  </pic:spPr>
-                </pic:pic>
-              </a:graphicData>
-            </a:graphic>
-            <wp14:sizeRelH relativeFrom="page">
-              <wp14:pctWidth>0</wp14:pctWidth>
-            </wp14:sizeRelH>
-            <wp14:sizeRelV relativeFrom="page">
-              <wp14:pctHeight>0</wp14:pctHeight>
-            </wp14:sizeRelV>
-          </wp:anchor>
-        </w:drawing>
+        <w:br w:type="page"/>
       </w:r>
+    </w:p>
+    <w:p>
+      <w:pPr>
+        <w:rPr>
+          <w:rFonts w:ascii="Times New Roman" w:hAnsi="Times New Roman" w:cs="Times New Roman"/>
+          <w:sz w:val="21"/>
+          <w:szCs w:val="21"/>
+          <w:lang w:val="en-US"/>
+        </w:rPr>
+      </w:pPr>
+    </w:p>
+    <w:p>
+      <w:pPr>
+        <w:rPr>
+          <w:lang w:val="en-US"/>
+        </w:rPr>
+      </w:pPr>
     </w:p>
     <w:sectPr>
       <w:pgSz w:w="15840" w:h="12240" w:orient="landscape"/>
@@ -4049,6 +4055,7 @@
   <w:style w:type="character" w:default="1" w:styleId="DefaultParagraphFont">
     <w:name w:val="Default Paragraph Font"/>
     <w:uiPriority w:val="1"/>
+    <w:semiHidden/>
     <w:unhideWhenUsed/>
   </w:style>
   <w:style w:type="table" w:default="1" w:styleId="TableNormal">

</xml_diff>